<commit_message>
Modified SQL_CODE file, with new informations about Role table, and foreign key
</commit_message>
<xml_diff>
--- a/SQL_CODE.docx
+++ b/SQL_CODE.docx
@@ -11,7 +11,542 @@
           <w:sz-cs w:val="24"/>
           <w:b/>
         </w:rPr>
+        <w:t xml:space="preserve">Create main table : </w:t>
+      </w:r>
+    </w:p>
+    <w:p>
+      <w:pPr/>
+      <w:r>
+        <w:rPr>
+          <w:rFonts w:ascii="Times" w:hAnsi="Times" w:cs="Times"/>
+          <w:sz w:val="24"/>
+          <w:sz-cs w:val="24"/>
+          <w:b/>
+        </w:rPr>
+        <w:t xml:space="preserve"/>
+      </w:r>
+    </w:p>
+    <w:p>
+      <w:pPr/>
+      <w:r>
+        <w:rPr>
+          <w:rFonts w:ascii="Times" w:hAnsi="Times" w:cs="Times"/>
+          <w:sz w:val="24"/>
+          <w:sz-cs w:val="24"/>
+          <w:b/>
+        </w:rPr>
+        <w:t xml:space="preserve"/>
+      </w:r>
+    </w:p>
+    <w:p>
+      <w:pPr/>
+      <w:r>
+        <w:rPr>
+          <w:rFonts w:ascii="Times" w:hAnsi="Times" w:cs="Times"/>
+          <w:sz w:val="24"/>
+          <w:sz-cs w:val="24"/>
+          <w:b/>
+        </w:rPr>
         <w:t xml:space="preserve">CREATE TABLE `Candidates`.`Candidates` ( `id` INT NOT NULL AUTO_INCREMENT ,  `name` VARCHAR(255) NOT NULL ,  `age` VARCHAR(255) NOT NULL ,  `application_date` DATE NOT NULL ,  `role` VARCHAR(255) NOT NULL ,    PRIMARY KEY  (`id`)) ENGINE = InnoDB;</w:t>
+      </w:r>
+    </w:p>
+    <w:p>
+      <w:pPr/>
+      <w:r>
+        <w:rPr>
+          <w:rFonts w:ascii="Times" w:hAnsi="Times" w:cs="Times"/>
+          <w:sz w:val="24"/>
+          <w:sz-cs w:val="24"/>
+          <w:b/>
+        </w:rPr>
+        <w:t xml:space="preserve"/>
+      </w:r>
+    </w:p>
+    <w:p>
+      <w:pPr/>
+      <w:r>
+        <w:rPr>
+          <w:rFonts w:ascii="Times" w:hAnsi="Times" w:cs="Times"/>
+          <w:sz w:val="24"/>
+          <w:sz-cs w:val="24"/>
+          <w:b/>
+        </w:rPr>
+        <w:t xml:space="preserve"/>
+      </w:r>
+    </w:p>
+    <w:p>
+      <w:pPr/>
+      <w:r>
+        <w:rPr>
+          <w:rFonts w:ascii="Times" w:hAnsi="Times" w:cs="Times"/>
+          <w:sz w:val="36"/>
+          <w:sz-cs w:val="36"/>
+          <w:b/>
+        </w:rPr>
+        <w:t xml:space="preserve">Additional task - if you want to have foreign key for role column, in above table,  in this SQL code instead of role column as VARCHAR you have to type INT. Otherwise you will have to delete all data in Candidate table, and do following things. </w:t>
+      </w:r>
+      <w:r>
+        <w:rPr>
+          <w:rFonts w:ascii="Times" w:hAnsi="Times" w:cs="Times"/>
+          <w:sz w:val="21"/>
+          <w:sz-cs w:val="21"/>
+          <w:spacing w:val="0"/>
+          <w:color w:val="343434"/>
+        </w:rPr>
+        <w:t xml:space="preserve"/>
+      </w:r>
+    </w:p>
+    <w:p>
+      <w:pPr/>
+      <w:r>
+        <w:rPr>
+          <w:rFonts w:ascii="Times" w:hAnsi="Times" w:cs="Times"/>
+          <w:sz w:val="36"/>
+          <w:sz-cs w:val="36"/>
+          <w:b/>
+        </w:rPr>
+        <w:t xml:space="preserve">( If you chose INT in first sql code, then skip, and do not execute this optional code below) </w:t>
+      </w:r>
+    </w:p>
+    <w:p>
+      <w:pPr/>
+      <w:r>
+        <w:rPr>
+          <w:rFonts w:ascii="Times" w:hAnsi="Times" w:cs="Times"/>
+          <w:sz w:val="36"/>
+          <w:sz-cs w:val="36"/>
+          <w:b/>
+        </w:rPr>
+        <w:t xml:space="preserve"/>
+      </w:r>
+    </w:p>
+    <w:p>
+      <w:pPr/>
+      <w:r>
+        <w:rPr>
+          <w:rFonts w:ascii="Times" w:hAnsi="Times" w:cs="Times"/>
+          <w:sz w:val="36"/>
+          <w:sz-cs w:val="36"/>
+          <w:b/>
+        </w:rPr>
+        <w:t xml:space="preserve">—— optional </w:t>
+      </w:r>
+      <w:r>
+        <w:rPr>
+          <w:rFonts w:ascii="Times" w:hAnsi="Times" w:cs="Times"/>
+          <w:sz w:val="24"/>
+          <w:sz-cs w:val="24"/>
+          <w:b/>
+        </w:rPr>
+        <w:t xml:space="preserve"/>
+      </w:r>
+    </w:p>
+    <w:p>
+      <w:pPr/>
+      <w:r>
+        <w:rPr>
+          <w:rFonts w:ascii="Times" w:hAnsi="Times" w:cs="Times"/>
+          <w:sz w:val="24"/>
+          <w:sz-cs w:val="24"/>
+          <w:b/>
+        </w:rPr>
+        <w:t xml:space="preserve"/>
+      </w:r>
+    </w:p>
+    <w:p>
+      <w:pPr/>
+      <w:r>
+        <w:rPr>
+          <w:rFonts w:ascii="Times" w:hAnsi="Times" w:cs="Times"/>
+          <w:sz w:val="24"/>
+          <w:sz-cs w:val="24"/>
+          <w:b/>
+        </w:rPr>
+        <w:t xml:space="preserve">• Change role field type to INT in Candidate table (to set  id from Role table as foreign key (types have to be the same)) : </w:t>
+      </w:r>
+    </w:p>
+    <w:p>
+      <w:pPr/>
+      <w:r>
+        <w:rPr>
+          <w:rFonts w:ascii="Times" w:hAnsi="Times" w:cs="Times"/>
+          <w:sz w:val="24"/>
+          <w:sz-cs w:val="24"/>
+          <w:b/>
+        </w:rPr>
+        <w:t xml:space="preserve"/>
+      </w:r>
+    </w:p>
+    <w:p>
+      <w:pPr/>
+      <w:r>
+        <w:rPr>
+          <w:rFonts w:ascii="Times" w:hAnsi="Times" w:cs="Times"/>
+          <w:sz w:val="21"/>
+          <w:sz-cs w:val="21"/>
+          <w:spacing w:val="0"/>
+          <w:color w:val="620075"/>
+        </w:rPr>
+        <w:t xml:space="preserve">ALTER</w:t>
+      </w:r>
+      <w:r>
+        <w:rPr>
+          <w:rFonts w:ascii="Times" w:hAnsi="Times" w:cs="Times"/>
+          <w:sz w:val="21"/>
+          <w:sz-cs w:val="21"/>
+          <w:spacing w:val="0"/>
+          <w:color w:val="343434"/>
+        </w:rPr>
+        <w:t xml:space="preserve"> </w:t>
+      </w:r>
+      <w:r>
+        <w:rPr>
+          <w:rFonts w:ascii="Times" w:hAnsi="Times" w:cs="Times"/>
+          <w:sz w:val="21"/>
+          <w:sz-cs w:val="21"/>
+          <w:spacing w:val="0"/>
+          <w:color w:val="620075"/>
+        </w:rPr>
+        <w:t xml:space="preserve">TABLE</w:t>
+      </w:r>
+      <w:r>
+        <w:rPr>
+          <w:rFonts w:ascii="Times" w:hAnsi="Times" w:cs="Times"/>
+          <w:sz w:val="21"/>
+          <w:sz-cs w:val="21"/>
+          <w:spacing w:val="0"/>
+          <w:color w:val="343434"/>
+        </w:rPr>
+        <w:t xml:space="preserve"> </w:t>
+      </w:r>
+      <w:r>
+        <w:rPr>
+          <w:rFonts w:ascii="Times" w:hAnsi="Times" w:cs="Times"/>
+          <w:sz w:val="21"/>
+          <w:sz-cs w:val="21"/>
+          <w:spacing w:val="0"/>
+          <w:color w:val="074099"/>
+        </w:rPr>
+        <w:t xml:space="preserve">`Candidates`</w:t>
+      </w:r>
+      <w:r>
+        <w:rPr>
+          <w:rFonts w:ascii="Times" w:hAnsi="Times" w:cs="Times"/>
+          <w:sz w:val="21"/>
+          <w:sz-cs w:val="21"/>
+          <w:spacing w:val="0"/>
+          <w:color w:val="343434"/>
+        </w:rPr>
+        <w:t xml:space="preserve"> </w:t>
+      </w:r>
+      <w:r>
+        <w:rPr>
+          <w:rFonts w:ascii="Times" w:hAnsi="Times" w:cs="Times"/>
+          <w:sz w:val="21"/>
+          <w:sz-cs w:val="21"/>
+          <w:spacing w:val="0"/>
+          <w:color w:val="620075"/>
+        </w:rPr>
+        <w:t xml:space="preserve">CHANGE</w:t>
+      </w:r>
+      <w:r>
+        <w:rPr>
+          <w:rFonts w:ascii="Times" w:hAnsi="Times" w:cs="Times"/>
+          <w:sz w:val="21"/>
+          <w:sz-cs w:val="21"/>
+          <w:spacing w:val="0"/>
+          <w:color w:val="343434"/>
+        </w:rPr>
+        <w:t xml:space="preserve"> </w:t>
+      </w:r>
+      <w:r>
+        <w:rPr>
+          <w:rFonts w:ascii="Times" w:hAnsi="Times" w:cs="Times"/>
+          <w:sz w:val="21"/>
+          <w:sz-cs w:val="21"/>
+          <w:spacing w:val="0"/>
+          <w:color w:val="074099"/>
+        </w:rPr>
+        <w:t xml:space="preserve">`role`</w:t>
+      </w:r>
+      <w:r>
+        <w:rPr>
+          <w:rFonts w:ascii="Times" w:hAnsi="Times" w:cs="Times"/>
+          <w:sz w:val="21"/>
+          <w:sz-cs w:val="21"/>
+          <w:spacing w:val="0"/>
+          <w:color w:val="343434"/>
+        </w:rPr>
+        <w:t xml:space="preserve"> </w:t>
+      </w:r>
+      <w:r>
+        <w:rPr>
+          <w:rFonts w:ascii="Times" w:hAnsi="Times" w:cs="Times"/>
+          <w:sz w:val="21"/>
+          <w:sz-cs w:val="21"/>
+          <w:spacing w:val="0"/>
+          <w:color w:val="074099"/>
+        </w:rPr>
+        <w:t xml:space="preserve">`role`</w:t>
+      </w:r>
+      <w:r>
+        <w:rPr>
+          <w:rFonts w:ascii="Times" w:hAnsi="Times" w:cs="Times"/>
+          <w:sz w:val="21"/>
+          <w:sz-cs w:val="21"/>
+          <w:spacing w:val="0"/>
+          <w:color w:val="343434"/>
+        </w:rPr>
+        <w:t xml:space="preserve"> </w:t>
+      </w:r>
+      <w:r>
+        <w:rPr>
+          <w:rFonts w:ascii="Times" w:hAnsi="Times" w:cs="Times"/>
+          <w:sz w:val="21"/>
+          <w:sz-cs w:val="21"/>
+          <w:spacing w:val="0"/>
+          <w:color w:val="250099"/>
+        </w:rPr>
+        <w:t xml:space="preserve">INT</w:t>
+      </w:r>
+      <w:r>
+        <w:rPr>
+          <w:rFonts w:ascii="Times" w:hAnsi="Times" w:cs="Times"/>
+          <w:sz w:val="21"/>
+          <w:sz-cs w:val="21"/>
+          <w:spacing w:val="0"/>
+          <w:color w:val="878864"/>
+        </w:rPr>
+        <w:t xml:space="preserve">(</w:t>
+      </w:r>
+      <w:r>
+        <w:rPr>
+          <w:rFonts w:ascii="Times" w:hAnsi="Times" w:cs="Times"/>
+          <w:sz w:val="21"/>
+          <w:sz-cs w:val="21"/>
+          <w:spacing w:val="0"/>
+          <w:color w:val="135534"/>
+        </w:rPr>
+        <w:t xml:space="preserve">255</w:t>
+      </w:r>
+      <w:r>
+        <w:rPr>
+          <w:rFonts w:ascii="Times" w:hAnsi="Times" w:cs="Times"/>
+          <w:sz w:val="21"/>
+          <w:sz-cs w:val="21"/>
+          <w:spacing w:val="0"/>
+          <w:color w:val="878864"/>
+        </w:rPr>
+        <w:t xml:space="preserve">)</w:t>
+      </w:r>
+      <w:r>
+        <w:rPr>
+          <w:rFonts w:ascii="Times" w:hAnsi="Times" w:cs="Times"/>
+          <w:sz w:val="21"/>
+          <w:sz-cs w:val="21"/>
+          <w:spacing w:val="0"/>
+          <w:color w:val="343434"/>
+        </w:rPr>
+        <w:t xml:space="preserve"> </w:t>
+      </w:r>
+      <w:r>
+        <w:rPr>
+          <w:rFonts w:ascii="Times" w:hAnsi="Times" w:cs="Times"/>
+          <w:sz w:val="21"/>
+          <w:sz-cs w:val="21"/>
+          <w:spacing w:val="0"/>
+          <w:color w:val="620075"/>
+        </w:rPr>
+        <w:t xml:space="preserve">NOT</w:t>
+      </w:r>
+      <w:r>
+        <w:rPr>
+          <w:rFonts w:ascii="Times" w:hAnsi="Times" w:cs="Times"/>
+          <w:sz w:val="21"/>
+          <w:sz-cs w:val="21"/>
+          <w:spacing w:val="0"/>
+          <w:color w:val="343434"/>
+        </w:rPr>
+        <w:t xml:space="preserve"> </w:t>
+      </w:r>
+      <w:r>
+        <w:rPr>
+          <w:rFonts w:ascii="Times" w:hAnsi="Times" w:cs="Times"/>
+          <w:sz w:val="21"/>
+          <w:sz-cs w:val="21"/>
+          <w:spacing w:val="0"/>
+          <w:color w:val="190087"/>
+        </w:rPr>
+        <w:t xml:space="preserve">NULL</w:t>
+      </w:r>
+      <w:r>
+        <w:rPr>
+          <w:rFonts w:ascii="Times" w:hAnsi="Times" w:cs="Times"/>
+          <w:sz w:val="21"/>
+          <w:sz-cs w:val="21"/>
+          <w:spacing w:val="0"/>
+          <w:color w:val="343434"/>
+        </w:rPr>
+        <w:t xml:space="preserve">;</w:t>
+      </w:r>
+    </w:p>
+    <w:p>
+      <w:pPr/>
+      <w:r>
+        <w:rPr>
+          <w:rFonts w:ascii="Times" w:hAnsi="Times" w:cs="Times"/>
+          <w:sz w:val="24"/>
+          <w:sz-cs w:val="24"/>
+          <w:b/>
+        </w:rPr>
+        <w:t xml:space="preserve"/>
+      </w:r>
+    </w:p>
+    <w:p>
+      <w:pPr/>
+      <w:r>
+        <w:rPr>
+          <w:rFonts w:ascii="Times" w:hAnsi="Times" w:cs="Times"/>
+          <w:sz w:val="36"/>
+          <w:sz-cs w:val="36"/>
+          <w:b/>
+        </w:rPr>
+        <w:t xml:space="preserve">—— end optional</w:t>
+      </w:r>
+    </w:p>
+    <w:p>
+      <w:pPr/>
+      <w:r>
+        <w:rPr>
+          <w:rFonts w:ascii="Times" w:hAnsi="Times" w:cs="Times"/>
+          <w:sz w:val="36"/>
+          <w:sz-cs w:val="36"/>
+          <w:b/>
+        </w:rPr>
+        <w:t xml:space="preserve"/>
+      </w:r>
+    </w:p>
+    <w:p>
+      <w:pPr/>
+      <w:r>
+        <w:rPr>
+          <w:rFonts w:ascii="Times" w:hAnsi="Times" w:cs="Times"/>
+          <w:sz w:val="24"/>
+          <w:sz-cs w:val="24"/>
+          <w:b/>
+        </w:rPr>
+        <w:t xml:space="preserve"/>
+      </w:r>
+    </w:p>
+    <w:p>
+      <w:pPr/>
+      <w:r>
+        <w:rPr>
+          <w:rFonts w:ascii="Times" w:hAnsi="Times" w:cs="Times"/>
+          <w:sz w:val="36"/>
+          <w:sz-cs w:val="36"/>
+          <w:b/>
+        </w:rPr>
+        <w:t xml:space="preserve">• Create Role table :</w:t>
+      </w:r>
+      <w:r>
+        <w:rPr>
+          <w:rFonts w:ascii="Times" w:hAnsi="Times" w:cs="Times"/>
+          <w:sz w:val="24"/>
+          <w:sz-cs w:val="24"/>
+          <w:b/>
+        </w:rPr>
+        <w:t xml:space="preserve"/>
+      </w:r>
+    </w:p>
+    <w:p>
+      <w:pPr/>
+      <w:r>
+        <w:rPr>
+          <w:rFonts w:ascii="Times" w:hAnsi="Times" w:cs="Times"/>
+          <w:sz w:val="24"/>
+          <w:sz-cs w:val="24"/>
+          <w:b/>
+        </w:rPr>
+        <w:t xml:space="preserve"/>
+      </w:r>
+    </w:p>
+    <w:p>
+      <w:pPr/>
+      <w:r>
+        <w:rPr>
+          <w:rFonts w:ascii="Times" w:hAnsi="Times" w:cs="Times"/>
+          <w:sz w:val="24"/>
+          <w:sz-cs w:val="24"/>
+        </w:rPr>
+        <w:t xml:space="preserve">CREATE TABLE `Candidates`.`Role` ( `id` INT NOT NULL AUTO_INCREMENT ,  `name` TEXT NOT NULL ,    PRIMARY KEY  (`id`)) ENGINE = InnoDB;</w:t>
+      </w:r>
+      <w:r>
+        <w:rPr>
+          <w:rFonts w:ascii="Times" w:hAnsi="Times" w:cs="Times"/>
+          <w:sz w:val="24"/>
+          <w:sz-cs w:val="24"/>
+          <w:b/>
+        </w:rPr>
+        <w:t xml:space="preserve"/>
+      </w:r>
+    </w:p>
+    <w:p>
+      <w:pPr/>
+      <w:r>
+        <w:rPr>
+          <w:rFonts w:ascii="Times" w:hAnsi="Times" w:cs="Times"/>
+          <w:sz w:val="24"/>
+          <w:sz-cs w:val="24"/>
+          <w:b/>
+        </w:rPr>
+        <w:t xml:space="preserve"/>
+      </w:r>
+    </w:p>
+    <w:p>
+      <w:pPr/>
+      <w:r>
+        <w:rPr>
+          <w:rFonts w:ascii="Times" w:hAnsi="Times" w:cs="Times"/>
+          <w:sz w:val="36"/>
+          <w:sz-cs w:val="36"/>
+          <w:b/>
+        </w:rPr>
+        <w:t xml:space="preserve">• Create relation between Candidate and Role : </w:t>
+      </w:r>
+      <w:r>
+        <w:rPr>
+          <w:rFonts w:ascii="Times" w:hAnsi="Times" w:cs="Times"/>
+          <w:sz w:val="24"/>
+          <w:sz-cs w:val="24"/>
+          <w:b/>
+        </w:rPr>
+        <w:t xml:space="preserve"/>
+      </w:r>
+    </w:p>
+    <w:p>
+      <w:pPr/>
+      <w:r>
+        <w:rPr>
+          <w:rFonts w:ascii="Times" w:hAnsi="Times" w:cs="Times"/>
+          <w:sz w:val="24"/>
+          <w:sz-cs w:val="24"/>
+          <w:b/>
+        </w:rPr>
+        <w:t xml:space="preserve"/>
+      </w:r>
+    </w:p>
+    <w:p>
+      <w:pPr/>
+      <w:r>
+        <w:rPr>
+          <w:rFonts w:ascii="Times" w:hAnsi="Times" w:cs="Times"/>
+          <w:sz w:val="21"/>
+          <w:sz-cs w:val="21"/>
+          <w:spacing w:val="0"/>
+          <w:color w:val="000000"/>
+        </w:rPr>
+        <w:t xml:space="preserve">ALTER TABLE `Candidates` ADD FOREIGN KEY (`role`) REFERENCES `Role`(`id`) ON DELETE RESTRICT ON UPDATE RESTRICT;</w:t>
       </w:r>
     </w:p>
     <w:sectPr>

</xml_diff>